<commit_message>
feat: japanese language hidded and portfolio updated
</commit_message>
<xml_diff>
--- a/v2/public/cv/Currículo - Eduardo Hoths (en-us).docx
+++ b/v2/public/cv/Currículo - Eduardo Hoths (en-us).docx
@@ -1,6 +1,6 @@
 
 <file path=word/document.xml><?xml version="1.0" encoding="utf-8"?>
-<w:document xmlns:wpc="http://schemas.microsoft.com/office/word/2010/wordprocessingCanvas" xmlns:cx="http://schemas.microsoft.com/office/drawing/2014/chartex" xmlns:cx1="http://schemas.microsoft.com/office/drawing/2015/9/8/chartex" xmlns:cx2="http://schemas.microsoft.com/office/drawing/2015/10/21/chartex" xmlns:cx3="http://schemas.microsoft.com/office/drawing/2016/5/9/chartex" xmlns:cx4="http://schemas.microsoft.com/office/drawing/2016/5/10/chartex" xmlns:cx5="http://schemas.microsoft.com/office/drawing/2016/5/11/chartex" xmlns:cx6="http://schemas.microsoft.com/office/drawing/2016/5/12/chartex" xmlns:cx7="http://schemas.microsoft.com/office/drawing/2016/5/13/chartex" xmlns:cx8="http://schemas.microsoft.com/office/drawing/2016/5/14/chartex" xmlns:mc="http://schemas.openxmlformats.org/markup-compatibility/2006" xmlns:aink="http://schemas.microsoft.com/office/drawing/2016/ink" xmlns:am3d="http://schemas.microsoft.com/office/drawing/2017/model3d" xmlns:o="urn:schemas-microsoft-com:office:office" xmlns:oel="http://schemas.microsoft.com/office/2019/extlst" xmlns:r="http://schemas.openxmlformats.org/officeDocument/2006/relationships" xmlns:m="http://schemas.openxmlformats.org/officeDocument/2006/math" xmlns:v="urn:schemas-microsoft-com:vml" xmlns:wp14="http://schemas.microsoft.com/office/word/2010/wordprocessingDrawing" xmlns:wp="http://schemas.openxmlformats.org/drawingml/2006/wordprocessingDrawing" xmlns:w10="urn:schemas-microsoft-com:office:word" xmlns:w="http://schemas.openxmlformats.org/wordprocessingml/2006/main" xmlns:w14="http://schemas.microsoft.com/office/word/2010/wordml" xmlns:w15="http://schemas.microsoft.com/office/word/2012/wordml" xmlns:w16cex="http://schemas.microsoft.com/office/word/2018/wordml/cex" xmlns:w16cid="http://schemas.microsoft.com/office/word/2016/wordml/cid" xmlns:w16="http://schemas.microsoft.com/office/word/2018/wordml" xmlns:w16du="http://schemas.microsoft.com/office/word/2023/wordml/word16du" xmlns:w16sdtdh="http://schemas.microsoft.com/office/word/2020/wordml/sdtdatahash" xmlns:w16se="http://schemas.microsoft.com/office/word/2015/wordml/symex" xmlns:wpg="http://schemas.microsoft.com/office/word/2010/wordprocessingGroup" xmlns:wpi="http://schemas.microsoft.com/office/word/2010/wordprocessingInk" xmlns:wne="http://schemas.microsoft.com/office/word/2006/wordml" xmlns:wps="http://schemas.microsoft.com/office/word/2010/wordprocessingShape" mc:Ignorable="w14 w15 w16se w16cid w16 w16cex w16sdtdh w16du wp14">
+<w:document xmlns:wpc="http://schemas.microsoft.com/office/word/2010/wordprocessingCanvas" xmlns:cx="http://schemas.microsoft.com/office/drawing/2014/chartex" xmlns:mc="http://schemas.openxmlformats.org/markup-compatibility/2006" xmlns:o="urn:schemas-microsoft-com:office:office" xmlns:r="http://schemas.openxmlformats.org/officeDocument/2006/relationships" xmlns:m="http://schemas.openxmlformats.org/officeDocument/2006/math" xmlns:v="urn:schemas-microsoft-com:vml" xmlns:wp14="http://schemas.microsoft.com/office/word/2010/wordprocessingDrawing" xmlns:wp="http://schemas.openxmlformats.org/drawingml/2006/wordprocessingDrawing" xmlns:w10="urn:schemas-microsoft-com:office:word" xmlns:w="http://schemas.openxmlformats.org/wordprocessingml/2006/main" xmlns:w14="http://schemas.microsoft.com/office/word/2010/wordml" xmlns:w15="http://schemas.microsoft.com/office/word/2012/wordml" xmlns:w16se="http://schemas.microsoft.com/office/word/2015/wordml/symex" xmlns:wpg="http://schemas.microsoft.com/office/word/2010/wordprocessingGroup" xmlns:wpi="http://schemas.microsoft.com/office/word/2010/wordprocessingInk" xmlns:wne="http://schemas.microsoft.com/office/word/2006/wordml" xmlns:wps="http://schemas.microsoft.com/office/word/2010/wordprocessingShape" mc:Ignorable="w14 w15 w16se wp14">
   <w:body>
     <w:p>
       <w:pPr>
@@ -93,6 +93,7 @@
         <w:br w:type="column"/>
       </w:r>
       <w:r>
+        <w:lastRenderedPageBreak/>
         <w:t>Itaquaquecetuba, São Paulo</w:t>
       </w:r>
     </w:p>
@@ -440,7 +441,31 @@
           <w:sz w:val="16"/>
           <w:lang w:val="en-US"/>
         </w:rPr>
-        <w:t>JUNE, 2023 - PRESENT</w:t>
+        <w:t xml:space="preserve">JUNE, 2023 </w:t>
+      </w:r>
+      <w:r>
+        <w:rPr>
+          <w:color w:val="666666"/>
+          <w:sz w:val="16"/>
+          <w:lang w:val="en-US"/>
+        </w:rPr>
+        <w:t>–</w:t>
+      </w:r>
+      <w:r>
+        <w:rPr>
+          <w:color w:val="666666"/>
+          <w:sz w:val="16"/>
+          <w:lang w:val="en-US"/>
+        </w:rPr>
+        <w:t xml:space="preserve"> </w:t>
+      </w:r>
+      <w:r>
+        <w:rPr>
+          <w:color w:val="666666"/>
+          <w:sz w:val="16"/>
+          <w:lang w:val="en-US"/>
+        </w:rPr>
+        <w:t>OCTOBER, 2024</w:t>
       </w:r>
     </w:p>
     <w:p>
@@ -480,7 +505,25 @@
           <w:sz w:val="18"/>
           <w:lang w:val="en-US"/>
         </w:rPr>
-        <w:t>, I created and maintained the corporate website, designing it in Figma and implementing the front-end with Next.js, TypeScript, and Tailwind. I built an API for login and data submission using Node.js and MongoDB. I configured development and deployment environments with Docker and automated processes with GitHub Actions. I also develop task automation applications with Python, using libraries like Selenium and Pandas, and provide support for the company’s systems.</w:t>
+        <w:t xml:space="preserve">, I created and maintained the corporate website, designing it in Figma and implementing the front-end with Next.js, TypeScript, and Tailwind. I built an API for login and data submission using Node.js and MongoDB. I configured development and deployment environments with </w:t>
+      </w:r>
+      <w:bookmarkStart w:id="0" w:name="_GoBack"/>
+      <w:bookmarkEnd w:id="0"/>
+      <w:r>
+        <w:rPr>
+          <w:color w:val="666666"/>
+          <w:sz w:val="18"/>
+          <w:lang w:val="en-US"/>
+        </w:rPr>
+        <w:t>Docker and automated processes with GitHub Actions. I also develop task automation applications with Python, using libra</w:t>
+      </w:r>
+      <w:r>
+        <w:rPr>
+          <w:color w:val="666666"/>
+          <w:sz w:val="18"/>
+          <w:lang w:val="en-US"/>
+        </w:rPr>
+        <w:t>ries like Selenium and Pandas.</w:t>
       </w:r>
     </w:p>
     <w:p>
@@ -1683,7 +1726,7 @@
 </file>
 
 <file path=word/styles.xml><?xml version="1.0" encoding="utf-8"?>
-<w:styles xmlns:mc="http://schemas.openxmlformats.org/markup-compatibility/2006" xmlns:r="http://schemas.openxmlformats.org/officeDocument/2006/relationships" xmlns:w="http://schemas.openxmlformats.org/wordprocessingml/2006/main" xmlns:w14="http://schemas.microsoft.com/office/word/2010/wordml" xmlns:w15="http://schemas.microsoft.com/office/word/2012/wordml" xmlns:w16cex="http://schemas.microsoft.com/office/word/2018/wordml/cex" xmlns:w16cid="http://schemas.microsoft.com/office/word/2016/wordml/cid" xmlns:w16="http://schemas.microsoft.com/office/word/2018/wordml" xmlns:w16du="http://schemas.microsoft.com/office/word/2023/wordml/word16du" xmlns:w16sdtdh="http://schemas.microsoft.com/office/word/2020/wordml/sdtdatahash" xmlns:w16se="http://schemas.microsoft.com/office/word/2015/wordml/symex" mc:Ignorable="w14 w15 w16se w16cid w16 w16cex w16sdtdh w16du">
+<w:styles xmlns:mc="http://schemas.openxmlformats.org/markup-compatibility/2006" xmlns:r="http://schemas.openxmlformats.org/officeDocument/2006/relationships" xmlns:w="http://schemas.openxmlformats.org/wordprocessingml/2006/main" xmlns:w14="http://schemas.microsoft.com/office/word/2010/wordml" xmlns:w15="http://schemas.microsoft.com/office/word/2012/wordml" xmlns:w16se="http://schemas.microsoft.com/office/word/2015/wordml/symex" mc:Ignorable="w14 w15 w16se">
   <w:docDefaults>
     <w:rPrDefault>
       <w:rPr>
@@ -1701,7 +1744,7 @@
       </w:pPr>
     </w:pPrDefault>
   </w:docDefaults>
-  <w:latentStyles w:defLockedState="0" w:defUIPriority="99" w:defSemiHidden="0" w:defUnhideWhenUsed="0" w:defQFormat="0" w:count="376">
+  <w:latentStyles w:defLockedState="0" w:defUIPriority="99" w:defSemiHidden="0" w:defUnhideWhenUsed="0" w:defQFormat="0" w:count="371">
     <w:lsdException w:name="Normal" w:uiPriority="0" w:qFormat="1"/>
     <w:lsdException w:name="heading 1" w:uiPriority="9" w:qFormat="1"/>
     <w:lsdException w:name="heading 2" w:semiHidden="1" w:uiPriority="9" w:unhideWhenUsed="1" w:qFormat="1"/>
@@ -2073,11 +2116,6 @@
     <w:lsdException w:name="List Table 5 Dark Accent 6" w:uiPriority="50"/>
     <w:lsdException w:name="List Table 6 Colorful Accent 6" w:uiPriority="51"/>
     <w:lsdException w:name="List Table 7 Colorful Accent 6" w:uiPriority="52"/>
-    <w:lsdException w:name="Mention" w:semiHidden="1" w:unhideWhenUsed="1"/>
-    <w:lsdException w:name="Smart Hyperlink" w:semiHidden="1" w:unhideWhenUsed="1"/>
-    <w:lsdException w:name="Hashtag" w:semiHidden="1" w:unhideWhenUsed="1"/>
-    <w:lsdException w:name="Unresolved Mention" w:semiHidden="1" w:unhideWhenUsed="1"/>
-    <w:lsdException w:name="Smart Link" w:semiHidden="1" w:unhideWhenUsed="1"/>
   </w:latentStyles>
   <w:style w:type="paragraph" w:default="1" w:styleId="Normal">
     <w:name w:val="Normal"/>
@@ -2152,6 +2190,7 @@
   <w:style w:type="character" w:default="1" w:styleId="Fontepargpadro">
     <w:name w:val="Default Paragraph Font"/>
     <w:uiPriority w:val="1"/>
+    <w:semiHidden/>
     <w:unhideWhenUsed/>
   </w:style>
   <w:style w:type="table" w:default="1" w:styleId="Tabelanormal">

</xml_diff>